<commit_message>
Dia 3: //TODO: eliminate style classes
</commit_message>
<xml_diff>
--- a/practica1/Alonso_Ferreiro_Luis_Miguel_UO270139.docx
+++ b/practica1/Alonso_Ferreiro_Luis_Miguel_UO270139.docx
@@ -69,7 +69,14 @@
           <w:b/>
           <w:lang w:val="es-ES"/>
         </w:rPr>
-        <w:t xml:space="preserve">1 </w:t>
+        <w:t>4</w:t>
+      </w:r>
+      <w:r>
+        <w:rPr>
+          <w:b/>
+          <w:lang w:val="es-ES"/>
+        </w:rPr>
+        <w:t xml:space="preserve"> </w:t>
       </w:r>
       <w:r>
         <w:rPr>
@@ -100,7 +107,129 @@
         <w:rPr>
           <w:lang w:val="es-ES"/>
         </w:rPr>
-        <w:t>: Es el índice del sitio web. Contiene toda la información sobre la película “El Padrino.”</w:t>
+        <w:t xml:space="preserve">: Es el índice del sitio web. Contiene </w:t>
+      </w:r>
+      <w:r>
+        <w:rPr>
+          <w:lang w:val="es-ES"/>
+        </w:rPr>
+        <w:t>un resumen</w:t>
+      </w:r>
+      <w:r>
+        <w:rPr>
+          <w:lang w:val="es-ES"/>
+        </w:rPr>
+        <w:t xml:space="preserve"> sobre la película “El Padrino.”</w:t>
+      </w:r>
+    </w:p>
+    <w:p>
+      <w:pPr>
+        <w:pStyle w:val="Prrafodelista"/>
+        <w:numPr>
+          <w:ilvl w:val="0"/>
+          <w:numId w:val="1"/>
+        </w:numPr>
+        <w:rPr>
+          <w:lang w:val="es-ES"/>
+        </w:rPr>
+      </w:pPr>
+      <w:r>
+        <w:rPr>
+          <w:b/>
+          <w:lang w:val="es-ES"/>
+        </w:rPr>
+        <w:t>Sinopsis</w:t>
+      </w:r>
+      <w:r>
+        <w:rPr>
+          <w:b/>
+          <w:lang w:val="es-ES"/>
+        </w:rPr>
+        <w:t>.html</w:t>
+      </w:r>
+      <w:r>
+        <w:rPr>
+          <w:lang w:val="es-ES"/>
+        </w:rPr>
+        <w:t xml:space="preserve">: </w:t>
+      </w:r>
+      <w:r>
+        <w:rPr>
+          <w:lang w:val="es-ES"/>
+        </w:rPr>
+        <w:t xml:space="preserve">Contiene información </w:t>
+      </w:r>
+      <w:r>
+        <w:rPr>
+          <w:lang w:val="es-ES"/>
+        </w:rPr>
+        <w:t>sobre la sinopsis de la película “El Padrino.”</w:t>
+      </w:r>
+    </w:p>
+    <w:p>
+      <w:pPr>
+        <w:pStyle w:val="Prrafodelista"/>
+        <w:numPr>
+          <w:ilvl w:val="0"/>
+          <w:numId w:val="1"/>
+        </w:numPr>
+        <w:rPr>
+          <w:b/>
+          <w:lang w:val="es-ES"/>
+        </w:rPr>
+      </w:pPr>
+      <w:r>
+        <w:rPr>
+          <w:b/>
+          <w:lang w:val="es-ES"/>
+        </w:rPr>
+        <w:t>Protagonistas.html:</w:t>
+      </w:r>
+      <w:r>
+        <w:rPr>
+          <w:b/>
+          <w:lang w:val="es-ES"/>
+        </w:rPr>
+        <w:t xml:space="preserve"> </w:t>
+      </w:r>
+      <w:r>
+        <w:rPr>
+          <w:lang w:val="es-ES"/>
+        </w:rPr>
+        <w:t>Contiene información sobre los protagonistas de la película “El Padrino.”</w:t>
+      </w:r>
+    </w:p>
+    <w:p>
+      <w:pPr>
+        <w:pStyle w:val="Prrafodelista"/>
+        <w:numPr>
+          <w:ilvl w:val="0"/>
+          <w:numId w:val="1"/>
+        </w:numPr>
+        <w:rPr>
+          <w:b/>
+          <w:lang w:val="es-ES"/>
+        </w:rPr>
+      </w:pPr>
+      <w:r>
+        <w:rPr>
+          <w:b/>
+          <w:lang w:val="es-ES"/>
+        </w:rPr>
+        <w:t>Premios.html:</w:t>
+      </w:r>
+      <w:r>
+        <w:rPr>
+          <w:b/>
+          <w:lang w:val="es-ES"/>
+        </w:rPr>
+        <w:t xml:space="preserve"> </w:t>
+      </w:r>
+      <w:r>
+        <w:rPr>
+          <w:lang w:val="es-ES"/>
+        </w:rPr>
+        <w:t>Contiene información sobre los premios recibidos de la película “El Padrino.”</w:t>
       </w:r>
     </w:p>
     <w:p>
@@ -145,7 +274,19 @@
         <w:rPr>
           <w:lang w:val="es-ES"/>
         </w:rPr>
-        <w:t xml:space="preserve">Se divide en 3 subapartados (h2): Resumen, Protagonistas y Premios. Dentro del primero existen dos párrafos y un subapartados (h3) sinopsis que introduce un nuevo párrafo. El segundo </w:t>
+        <w:t>Se divide en 3 subapartados (h2)</w:t>
+      </w:r>
+      <w:r>
+        <w:rPr>
+          <w:lang w:val="es-ES"/>
+        </w:rPr>
+        <w:t>:</w:t>
+      </w:r>
+      <w:r>
+        <w:rPr>
+          <w:lang w:val="es-ES"/>
+        </w:rPr>
+        <w:t xml:space="preserve"> Resumen, Protagonistas y Premios. Dentro del primero existen dos párrafos y un subapartados (h3) sinopsis que introduce un nuevo párrafo. El segundo </w:t>
       </w:r>
       <w:r>
         <w:rPr>
@@ -153,6 +294,99 @@
         </w:rPr>
         <w:t>está formado por una lista, y el tercero por una tabla.</w:t>
       </w:r>
+    </w:p>
+    <w:p>
+      <w:pPr>
+        <w:pStyle w:val="Prrafodelista"/>
+        <w:numPr>
+          <w:ilvl w:val="0"/>
+          <w:numId w:val="3"/>
+        </w:numPr>
+        <w:rPr>
+          <w:lang w:val="es-ES"/>
+        </w:rPr>
+      </w:pPr>
+      <w:r>
+        <w:rPr>
+          <w:b/>
+          <w:lang w:val="es-ES"/>
+        </w:rPr>
+        <w:t>Sinopsis.html</w:t>
+      </w:r>
+      <w:r>
+        <w:rPr>
+          <w:lang w:val="es-ES"/>
+        </w:rPr>
+        <w:t>: Contiene información sobre la sinopsis de la película “El Padrino.”</w:t>
+      </w:r>
+    </w:p>
+    <w:p>
+      <w:pPr>
+        <w:pStyle w:val="Prrafodelista"/>
+        <w:numPr>
+          <w:ilvl w:val="0"/>
+          <w:numId w:val="3"/>
+        </w:numPr>
+        <w:rPr>
+          <w:b/>
+          <w:lang w:val="es-ES"/>
+        </w:rPr>
+      </w:pPr>
+      <w:r>
+        <w:rPr>
+          <w:b/>
+          <w:lang w:val="es-ES"/>
+        </w:rPr>
+        <w:t xml:space="preserve">Protagonistas.html: </w:t>
+      </w:r>
+      <w:r>
+        <w:rPr>
+          <w:lang w:val="es-ES"/>
+        </w:rPr>
+        <w:t>Contiene información sobre los protagonistas de la película “El Padrino.”</w:t>
+      </w:r>
+    </w:p>
+    <w:p>
+      <w:pPr>
+        <w:pStyle w:val="Prrafodelista"/>
+        <w:numPr>
+          <w:ilvl w:val="0"/>
+          <w:numId w:val="3"/>
+        </w:numPr>
+        <w:rPr>
+          <w:b/>
+          <w:lang w:val="es-ES"/>
+        </w:rPr>
+      </w:pPr>
+      <w:r>
+        <w:rPr>
+          <w:b/>
+          <w:lang w:val="es-ES"/>
+        </w:rPr>
+        <w:t>Premios.html:</w:t>
+      </w:r>
+      <w:r>
+        <w:rPr>
+          <w:b/>
+          <w:lang w:val="es-ES"/>
+        </w:rPr>
+        <w:t xml:space="preserve"> </w:t>
+      </w:r>
+      <w:r>
+        <w:rPr>
+          <w:lang w:val="es-ES"/>
+        </w:rPr>
+        <w:t>Contiene información sobre los premios recibidos de la película “El Padrino.”</w:t>
+      </w:r>
+    </w:p>
+    <w:p>
+      <w:pPr>
+        <w:ind w:left="1275"/>
+        <w:rPr>
+          <w:b/>
+          <w:lang w:val="es-ES"/>
+        </w:rPr>
+      </w:pPr>
     </w:p>
     <w:p>
       <w:pPr>
@@ -203,7 +437,19 @@
         <w:rPr>
           <w:lang w:val="es-ES"/>
         </w:rPr>
-        <w:t>: Esta hoja de estile se aplica a la página “index.html.”</w:t>
+        <w:t>: Esta hoja de estilo</w:t>
+      </w:r>
+      <w:r>
+        <w:rPr>
+          <w:lang w:val="es-ES"/>
+        </w:rPr>
+        <w:t xml:space="preserve"> se aplica a </w:t>
+      </w:r>
+      <w:r>
+        <w:rPr>
+          <w:lang w:val="es-ES"/>
+        </w:rPr>
+        <w:t>todos los archivos html.</w:t>
       </w:r>
     </w:p>
     <w:p>
@@ -237,104 +483,116 @@
     </w:p>
     <w:p>
       <w:pPr>
+        <w:pStyle w:val="Prrafodelista"/>
+        <w:numPr>
+          <w:ilvl w:val="0"/>
+          <w:numId w:val="4"/>
+        </w:numPr>
+        <w:rPr>
+          <w:lang w:val="es-ES"/>
+        </w:rPr>
+      </w:pPr>
+      <w:r>
+        <w:rPr>
+          <w:b/>
+          <w:lang w:val="es-ES"/>
+        </w:rPr>
+        <w:t>Index.html</w:t>
+      </w:r>
+      <w:r>
+        <w:rPr>
+          <w:lang w:val="es-ES"/>
+        </w:rPr>
+        <w:t xml:space="preserve">: </w:t>
+      </w:r>
+    </w:p>
+    <w:p>
+      <w:pPr>
+        <w:pStyle w:val="Prrafodelista"/>
+        <w:numPr>
+          <w:ilvl w:val="0"/>
+          <w:numId w:val="4"/>
+        </w:numPr>
+        <w:rPr>
+          <w:lang w:val="es-ES"/>
+        </w:rPr>
+      </w:pPr>
+      <w:r>
+        <w:rPr>
+          <w:b/>
+          <w:lang w:val="es-ES"/>
+        </w:rPr>
+        <w:t>Sinopsis.html</w:t>
+      </w:r>
+      <w:r>
+        <w:rPr>
+          <w:lang w:val="es-ES"/>
+        </w:rPr>
+        <w:t xml:space="preserve">: </w:t>
+      </w:r>
+    </w:p>
+    <w:p>
+      <w:pPr>
+        <w:pStyle w:val="Prrafodelista"/>
+        <w:numPr>
+          <w:ilvl w:val="0"/>
+          <w:numId w:val="4"/>
+        </w:numPr>
+        <w:rPr>
+          <w:b/>
+          <w:lang w:val="es-ES"/>
+        </w:rPr>
+      </w:pPr>
+      <w:r>
+        <w:rPr>
+          <w:b/>
+          <w:lang w:val="es-ES"/>
+        </w:rPr>
+        <w:t>Protagonistas.html</w:t>
+      </w:r>
+    </w:p>
+    <w:p>
+      <w:pPr>
+        <w:pStyle w:val="Prrafodelista"/>
+        <w:numPr>
+          <w:ilvl w:val="0"/>
+          <w:numId w:val="4"/>
+        </w:numPr>
+        <w:rPr>
+          <w:b/>
+          <w:lang w:val="es-ES"/>
+        </w:rPr>
+      </w:pPr>
+      <w:r>
+        <w:rPr>
+          <w:b/>
+          <w:lang w:val="es-ES"/>
+        </w:rPr>
+        <w:t xml:space="preserve">Premios.html: </w:t>
+      </w:r>
+    </w:p>
+    <w:p>
+      <w:pPr>
+        <w:pStyle w:val="Prrafodelista"/>
+        <w:numPr>
+          <w:ilvl w:val="0"/>
+          <w:numId w:val="4"/>
+        </w:numPr>
         <w:rPr>
           <w:b/>
           <w:lang w:val="es-ES"/>
         </w:rPr>
       </w:pPr>
       <w:bookmarkStart w:id="0" w:name="_GoBack"/>
-      <w:bookmarkEnd w:id="0"/>
-      <w:r>
-        <w:rPr>
-          <w:noProof/>
-          <w:lang w:val="es-ES" w:eastAsia="es-ES"/>
-        </w:rPr>
-        <w:drawing>
-          <wp:inline distT="0" distB="0" distL="0" distR="0" wp14:anchorId="751CDCE5" wp14:editId="6A09FE00">
-            <wp:extent cx="5400040" cy="1407160"/>
-            <wp:effectExtent l="0" t="0" r="0" b="2540"/>
-            <wp:docPr id="2" name="Imagen 2"/>
-            <wp:cNvGraphicFramePr>
-              <a:graphicFrameLocks xmlns:a="http://schemas.openxmlformats.org/drawingml/2006/main" noChangeAspect="1"/>
-            </wp:cNvGraphicFramePr>
-            <a:graphic xmlns:a="http://schemas.openxmlformats.org/drawingml/2006/main">
-              <a:graphicData uri="http://schemas.openxmlformats.org/drawingml/2006/picture">
-                <pic:pic xmlns:pic="http://schemas.openxmlformats.org/drawingml/2006/picture">
-                  <pic:nvPicPr>
-                    <pic:cNvPr id="1" name=""/>
-                    <pic:cNvPicPr/>
-                  </pic:nvPicPr>
-                  <pic:blipFill>
-                    <a:blip r:embed="rId5"/>
-                    <a:stretch>
-                      <a:fillRect/>
-                    </a:stretch>
-                  </pic:blipFill>
-                  <pic:spPr>
-                    <a:xfrm>
-                      <a:off x="0" y="0"/>
-                      <a:ext cx="5400040" cy="1407160"/>
-                    </a:xfrm>
-                    <a:prstGeom prst="rect">
-                      <a:avLst/>
-                    </a:prstGeom>
-                  </pic:spPr>
-                </pic:pic>
-              </a:graphicData>
-            </a:graphic>
-          </wp:inline>
-        </w:drawing>
-      </w:r>
-    </w:p>
-    <w:p>
-      <w:pPr>
-        <w:rPr>
-          <w:b/>
-          <w:lang w:val="es-ES"/>
-        </w:rPr>
-      </w:pPr>
-      <w:r>
-        <w:rPr>
-          <w:noProof/>
-          <w:lang w:val="es-ES" w:eastAsia="es-ES"/>
-        </w:rPr>
-        <w:drawing>
-          <wp:inline distT="0" distB="0" distL="0" distR="0" wp14:anchorId="49C3601F" wp14:editId="7197B010">
-            <wp:extent cx="5400040" cy="791845"/>
-            <wp:effectExtent l="0" t="0" r="0" b="8255"/>
-            <wp:docPr id="1" name="Imagen 1"/>
-            <wp:cNvGraphicFramePr>
-              <a:graphicFrameLocks xmlns:a="http://schemas.openxmlformats.org/drawingml/2006/main" noChangeAspect="1"/>
-            </wp:cNvGraphicFramePr>
-            <a:graphic xmlns:a="http://schemas.openxmlformats.org/drawingml/2006/main">
-              <a:graphicData uri="http://schemas.openxmlformats.org/drawingml/2006/picture">
-                <pic:pic xmlns:pic="http://schemas.openxmlformats.org/drawingml/2006/picture">
-                  <pic:nvPicPr>
-                    <pic:cNvPr id="1" name=""/>
-                    <pic:cNvPicPr/>
-                  </pic:nvPicPr>
-                  <pic:blipFill>
-                    <a:blip r:embed="rId6"/>
-                    <a:stretch>
-                      <a:fillRect/>
-                    </a:stretch>
-                  </pic:blipFill>
-                  <pic:spPr>
-                    <a:xfrm>
-                      <a:off x="0" y="0"/>
-                      <a:ext cx="5400040" cy="791845"/>
-                    </a:xfrm>
-                    <a:prstGeom prst="rect">
-                      <a:avLst/>
-                    </a:prstGeom>
-                  </pic:spPr>
-                </pic:pic>
-              </a:graphicData>
-            </a:graphic>
-          </wp:inline>
-        </w:drawing>
-      </w:r>
-    </w:p>
+      <w:r>
+        <w:rPr>
+          <w:b/>
+          <w:lang w:val="es-ES"/>
+        </w:rPr>
+        <w:t>Estilo.css:</w:t>
+      </w:r>
+    </w:p>
+    <w:bookmarkEnd w:id="0"/>
     <w:p>
       <w:pPr>
         <w:rPr>
@@ -380,17 +638,18 @@
   <w:abstractNum w:abstractNumId="0" w15:restartNumberingAfterBreak="0">
     <w:nsid w:val="18831A82"/>
     <w:multiLevelType w:val="hybridMultilevel"/>
-    <w:tmpl w:val="1B668B90"/>
-    <w:lvl w:ilvl="0" w:tplc="F628E30E">
+    <w:tmpl w:val="9672FEAA"/>
+    <w:lvl w:ilvl="0" w:tplc="809A1A42">
       <w:start w:val="1"/>
       <w:numFmt w:val="decimal"/>
       <w:lvlText w:val="%1."/>
       <w:lvlJc w:val="left"/>
       <w:pPr>
-        <w:ind w:left="1773" w:hanging="360"/>
+        <w:ind w:left="1635" w:hanging="360"/>
       </w:pPr>
       <w:rPr>
         <w:rFonts w:hint="default"/>
+        <w:b w:val="0"/>
       </w:rPr>
     </w:lvl>
     <w:lvl w:ilvl="1" w:tplc="0C0A0019" w:tentative="1">
@@ -469,8 +728,8 @@
   <w:abstractNum w:abstractNumId="1" w15:restartNumberingAfterBreak="0">
     <w:nsid w:val="216C631D"/>
     <w:multiLevelType w:val="hybridMultilevel"/>
-    <w:tmpl w:val="D44ABFD2"/>
-    <w:lvl w:ilvl="0" w:tplc="C5A28DC2">
+    <w:tmpl w:val="5B043964"/>
+    <w:lvl w:ilvl="0" w:tplc="39281022">
       <w:start w:val="1"/>
       <w:numFmt w:val="decimal"/>
       <w:lvlText w:val="%1."/>
@@ -480,6 +739,7 @@
       </w:pPr>
       <w:rPr>
         <w:rFonts w:hint="default"/>
+        <w:b w:val="0"/>
       </w:rPr>
     </w:lvl>
     <w:lvl w:ilvl="1" w:tplc="0C0A0019" w:tentative="1">
@@ -556,6 +816,96 @@
     </w:lvl>
   </w:abstractNum>
   <w:abstractNum w:abstractNumId="2" w15:restartNumberingAfterBreak="0">
+    <w:nsid w:val="3D162F51"/>
+    <w:multiLevelType w:val="hybridMultilevel"/>
+    <w:tmpl w:val="9672FEAA"/>
+    <w:lvl w:ilvl="0" w:tplc="809A1A42">
+      <w:start w:val="1"/>
+      <w:numFmt w:val="decimal"/>
+      <w:lvlText w:val="%1."/>
+      <w:lvlJc w:val="left"/>
+      <w:pPr>
+        <w:ind w:left="1635" w:hanging="360"/>
+      </w:pPr>
+      <w:rPr>
+        <w:rFonts w:hint="default"/>
+        <w:b w:val="0"/>
+      </w:rPr>
+    </w:lvl>
+    <w:lvl w:ilvl="1" w:tplc="0C0A0019" w:tentative="1">
+      <w:start w:val="1"/>
+      <w:numFmt w:val="lowerLetter"/>
+      <w:lvlText w:val="%2."/>
+      <w:lvlJc w:val="left"/>
+      <w:pPr>
+        <w:ind w:left="2493" w:hanging="360"/>
+      </w:pPr>
+    </w:lvl>
+    <w:lvl w:ilvl="2" w:tplc="0C0A001B" w:tentative="1">
+      <w:start w:val="1"/>
+      <w:numFmt w:val="lowerRoman"/>
+      <w:lvlText w:val="%3."/>
+      <w:lvlJc w:val="right"/>
+      <w:pPr>
+        <w:ind w:left="3213" w:hanging="180"/>
+      </w:pPr>
+    </w:lvl>
+    <w:lvl w:ilvl="3" w:tplc="0C0A000F" w:tentative="1">
+      <w:start w:val="1"/>
+      <w:numFmt w:val="decimal"/>
+      <w:lvlText w:val="%4."/>
+      <w:lvlJc w:val="left"/>
+      <w:pPr>
+        <w:ind w:left="3933" w:hanging="360"/>
+      </w:pPr>
+    </w:lvl>
+    <w:lvl w:ilvl="4" w:tplc="0C0A0019" w:tentative="1">
+      <w:start w:val="1"/>
+      <w:numFmt w:val="lowerLetter"/>
+      <w:lvlText w:val="%5."/>
+      <w:lvlJc w:val="left"/>
+      <w:pPr>
+        <w:ind w:left="4653" w:hanging="360"/>
+      </w:pPr>
+    </w:lvl>
+    <w:lvl w:ilvl="5" w:tplc="0C0A001B" w:tentative="1">
+      <w:start w:val="1"/>
+      <w:numFmt w:val="lowerRoman"/>
+      <w:lvlText w:val="%6."/>
+      <w:lvlJc w:val="right"/>
+      <w:pPr>
+        <w:ind w:left="5373" w:hanging="180"/>
+      </w:pPr>
+    </w:lvl>
+    <w:lvl w:ilvl="6" w:tplc="0C0A000F" w:tentative="1">
+      <w:start w:val="1"/>
+      <w:numFmt w:val="decimal"/>
+      <w:lvlText w:val="%7."/>
+      <w:lvlJc w:val="left"/>
+      <w:pPr>
+        <w:ind w:left="6093" w:hanging="360"/>
+      </w:pPr>
+    </w:lvl>
+    <w:lvl w:ilvl="7" w:tplc="0C0A0019" w:tentative="1">
+      <w:start w:val="1"/>
+      <w:numFmt w:val="lowerLetter"/>
+      <w:lvlText w:val="%8."/>
+      <w:lvlJc w:val="left"/>
+      <w:pPr>
+        <w:ind w:left="6813" w:hanging="360"/>
+      </w:pPr>
+    </w:lvl>
+    <w:lvl w:ilvl="8" w:tplc="0C0A001B" w:tentative="1">
+      <w:start w:val="1"/>
+      <w:numFmt w:val="lowerRoman"/>
+      <w:lvlText w:val="%9."/>
+      <w:lvlJc w:val="right"/>
+      <w:pPr>
+        <w:ind w:left="7533" w:hanging="180"/>
+      </w:pPr>
+    </w:lvl>
+  </w:abstractNum>
+  <w:abstractNum w:abstractNumId="3" w15:restartNumberingAfterBreak="0">
     <w:nsid w:val="71481F1E"/>
     <w:multiLevelType w:val="hybridMultilevel"/>
     <w:tmpl w:val="0A3048FA"/>
@@ -648,10 +998,13 @@
     <w:abstractNumId w:val="1"/>
   </w:num>
   <w:num w:numId="2">
-    <w:abstractNumId w:val="2"/>
+    <w:abstractNumId w:val="3"/>
   </w:num>
   <w:num w:numId="3">
     <w:abstractNumId w:val="0"/>
+  </w:num>
+  <w:num w:numId="4">
+    <w:abstractNumId w:val="2"/>
   </w:num>
 </w:numbering>
 </file>

</xml_diff>

<commit_message>
Posicionamiento cambiado a otro archivo css
</commit_message>
<xml_diff>
--- a/practica1/Alonso_Ferreiro_Luis_Miguel_UO270139.docx
+++ b/practica1/Alonso_Ferreiro_Luis_Miguel_UO270139.docx
@@ -274,25 +274,7 @@
         <w:rPr>
           <w:lang w:val="es-ES"/>
         </w:rPr>
-        <w:t>Se divide en 3 subapartados (h2)</w:t>
-      </w:r>
-      <w:r>
-        <w:rPr>
-          <w:lang w:val="es-ES"/>
-        </w:rPr>
-        <w:t>:</w:t>
-      </w:r>
-      <w:r>
-        <w:rPr>
-          <w:lang w:val="es-ES"/>
-        </w:rPr>
-        <w:t xml:space="preserve"> Resumen, Protagonistas y Premios. Dentro del primero existen dos párrafos y un subapartados (h3) sinopsis que introduce un nuevo párrafo. El segundo </w:t>
-      </w:r>
-      <w:r>
-        <w:rPr>
-          <w:lang w:val="es-ES"/>
-        </w:rPr>
-        <w:t>está formado por una lista, y el tercero por una tabla.</w:t>
+        <w:t>Está formado por un párrafo resumen con una imagen incrustada.</w:t>
       </w:r>
     </w:p>
     <w:p>
@@ -317,7 +299,57 @@
         <w:rPr>
           <w:lang w:val="es-ES"/>
         </w:rPr>
-        <w:t>: Contiene información sobre la sinopsis de la película “El Padrino.”</w:t>
+        <w:t xml:space="preserve">: </w:t>
+      </w:r>
+      <w:r>
+        <w:rPr>
+          <w:lang w:val="es-ES"/>
+        </w:rPr>
+        <w:t>Tiene como tí</w:t>
+      </w:r>
+      <w:r>
+        <w:rPr>
+          <w:lang w:val="es-ES"/>
+        </w:rPr>
+        <w:t>tulo principal (h1) “El Padrino: Sinopsis</w:t>
+      </w:r>
+      <w:r>
+        <w:rPr>
+          <w:lang w:val="es-ES"/>
+        </w:rPr>
+        <w:t xml:space="preserve">.” </w:t>
+      </w:r>
+      <w:r>
+        <w:rPr>
+          <w:lang w:val="es-ES"/>
+        </w:rPr>
+        <w:t>Contiene información sobre la sinopsis de la película “El Padrino.”</w:t>
+      </w:r>
+      <w:r>
+        <w:rPr>
+          <w:lang w:val="es-ES"/>
+        </w:rPr>
+        <w:t xml:space="preserve"> </w:t>
+      </w:r>
+      <w:r>
+        <w:rPr>
+          <w:lang w:val="es-ES"/>
+        </w:rPr>
+        <w:t>Está for</w:t>
+      </w:r>
+      <w:r>
+        <w:rPr>
+          <w:lang w:val="es-ES"/>
+        </w:rPr>
+        <w:t xml:space="preserve">mado por un párrafo </w:t>
+      </w:r>
+      <w:bookmarkStart w:id="0" w:name="_GoBack"/>
+      <w:bookmarkEnd w:id="0"/>
+      <w:r>
+        <w:rPr>
+          <w:lang w:val="es-ES"/>
+        </w:rPr>
+        <w:t>con una imagen incrustada.</w:t>
       </w:r>
     </w:p>
     <w:p>
@@ -337,13 +369,56 @@
           <w:b/>
           <w:lang w:val="es-ES"/>
         </w:rPr>
-        <w:t xml:space="preserve">Protagonistas.html: </w:t>
+        <w:t>Protagonistas.html:</w:t>
+      </w:r>
+      <w:r>
+        <w:rPr>
+          <w:lang w:val="es-ES"/>
+        </w:rPr>
+        <w:t xml:space="preserve"> </w:t>
+      </w:r>
+      <w:r>
+        <w:rPr>
+          <w:lang w:val="es-ES"/>
+        </w:rPr>
+        <w:t>Tiene como título principal (h1) “El Padrino</w:t>
+      </w:r>
+      <w:r>
+        <w:rPr>
+          <w:lang w:val="es-ES"/>
+        </w:rPr>
+        <w:t>: Protagonistas</w:t>
+      </w:r>
+      <w:r>
+        <w:rPr>
+          <w:lang w:val="es-ES"/>
+        </w:rPr>
+        <w:t xml:space="preserve">.” </w:t>
+      </w:r>
+      <w:r>
+        <w:rPr>
+          <w:b/>
+          <w:lang w:val="es-ES"/>
+        </w:rPr>
+        <w:t xml:space="preserve"> </w:t>
       </w:r>
       <w:r>
         <w:rPr>
           <w:lang w:val="es-ES"/>
         </w:rPr>
         <w:t>Contiene información sobre los protagonistas de la película “El Padrino.”</w:t>
+      </w:r>
+      <w:r>
+        <w:rPr>
+          <w:lang w:val="es-ES"/>
+        </w:rPr>
+        <w:t xml:space="preserve"> </w:t>
+      </w:r>
+      <w:r>
+        <w:rPr>
+          <w:lang w:val="es-ES"/>
+        </w:rPr>
+        <w:t>Esta información se recoge en una tabla.</w:t>
       </w:r>
     </w:p>
     <w:p>
@@ -376,7 +451,37 @@
         <w:rPr>
           <w:lang w:val="es-ES"/>
         </w:rPr>
+        <w:t>Tiene como título principal (h1) “El Padrino</w:t>
+      </w:r>
+      <w:r>
+        <w:rPr>
+          <w:lang w:val="es-ES"/>
+        </w:rPr>
+        <w:t>: Premios</w:t>
+      </w:r>
+      <w:r>
+        <w:rPr>
+          <w:lang w:val="es-ES"/>
+        </w:rPr>
+        <w:t xml:space="preserve">.” </w:t>
+      </w:r>
+      <w:r>
+        <w:rPr>
+          <w:lang w:val="es-ES"/>
+        </w:rPr>
         <w:t>Contiene información sobre los premios recibidos de la película “El Padrino.”</w:t>
+      </w:r>
+      <w:r>
+        <w:rPr>
+          <w:lang w:val="es-ES"/>
+        </w:rPr>
+        <w:t xml:space="preserve"> Esta información se recoge e</w:t>
+      </w:r>
+      <w:r>
+        <w:rPr>
+          <w:lang w:val="es-ES"/>
+        </w:rPr>
+        <w:t>n una tabla.</w:t>
       </w:r>
     </w:p>
     <w:p>
@@ -454,6 +559,37 @@
     </w:p>
     <w:p>
       <w:pPr>
+        <w:pStyle w:val="Prrafodelista"/>
+        <w:numPr>
+          <w:ilvl w:val="0"/>
+          <w:numId w:val="2"/>
+        </w:numPr>
+        <w:rPr>
+          <w:lang w:val="es-ES"/>
+        </w:rPr>
+      </w:pPr>
+      <w:r>
+        <w:rPr>
+          <w:b/>
+          <w:lang w:val="es-ES"/>
+        </w:rPr>
+        <w:t>Posicionamiento</w:t>
+      </w:r>
+      <w:r>
+        <w:rPr>
+          <w:lang w:val="es-ES"/>
+        </w:rPr>
+        <w:t>.</w:t>
+      </w:r>
+      <w:r>
+        <w:rPr>
+          <w:lang w:val="es-ES"/>
+        </w:rPr>
+        <w:t xml:space="preserve">css: </w:t>
+      </w:r>
+    </w:p>
+    <w:p>
+      <w:pPr>
         <w:rPr>
           <w:b/>
           <w:lang w:val="es-ES"/>
@@ -508,6 +644,62 @@
     </w:p>
     <w:p>
       <w:pPr>
+        <w:ind w:left="1275"/>
+        <w:rPr>
+          <w:lang w:val="es-ES"/>
+        </w:rPr>
+      </w:pPr>
+      <w:r>
+        <w:rPr>
+          <w:noProof/>
+          <w:lang w:val="es-ES" w:eastAsia="es-ES"/>
+        </w:rPr>
+        <w:drawing>
+          <wp:inline distT="0" distB="0" distL="0" distR="0" wp14:anchorId="0C1D94FC" wp14:editId="3F518F08">
+            <wp:extent cx="5400040" cy="1893570"/>
+            <wp:effectExtent l="0" t="0" r="0" b="0"/>
+            <wp:docPr id="1" name="Imagen 1"/>
+            <wp:cNvGraphicFramePr>
+              <a:graphicFrameLocks xmlns:a="http://schemas.openxmlformats.org/drawingml/2006/main" noChangeAspect="1"/>
+            </wp:cNvGraphicFramePr>
+            <a:graphic xmlns:a="http://schemas.openxmlformats.org/drawingml/2006/main">
+              <a:graphicData uri="http://schemas.openxmlformats.org/drawingml/2006/picture">
+                <pic:pic xmlns:pic="http://schemas.openxmlformats.org/drawingml/2006/picture">
+                  <pic:nvPicPr>
+                    <pic:cNvPr id="1" name=""/>
+                    <pic:cNvPicPr/>
+                  </pic:nvPicPr>
+                  <pic:blipFill>
+                    <a:blip r:embed="rId7"/>
+                    <a:stretch>
+                      <a:fillRect/>
+                    </a:stretch>
+                  </pic:blipFill>
+                  <pic:spPr>
+                    <a:xfrm>
+                      <a:off x="0" y="0"/>
+                      <a:ext cx="5400040" cy="1893570"/>
+                    </a:xfrm>
+                    <a:prstGeom prst="rect">
+                      <a:avLst/>
+                    </a:prstGeom>
+                  </pic:spPr>
+                </pic:pic>
+              </a:graphicData>
+            </a:graphic>
+          </wp:inline>
+        </w:drawing>
+      </w:r>
+    </w:p>
+    <w:p>
+      <w:pPr>
+        <w:rPr>
+          <w:lang w:val="es-ES"/>
+        </w:rPr>
+      </w:pPr>
+    </w:p>
+    <w:p>
+      <w:pPr>
         <w:pStyle w:val="Prrafodelista"/>
         <w:numPr>
           <w:ilvl w:val="0"/>
@@ -533,6 +725,55 @@
     </w:p>
     <w:p>
       <w:pPr>
+        <w:ind w:left="1275"/>
+        <w:rPr>
+          <w:lang w:val="es-ES"/>
+        </w:rPr>
+      </w:pPr>
+      <w:r>
+        <w:rPr>
+          <w:noProof/>
+          <w:lang w:val="es-ES" w:eastAsia="es-ES"/>
+        </w:rPr>
+        <w:drawing>
+          <wp:inline distT="0" distB="0" distL="0" distR="0" wp14:anchorId="3BA02335" wp14:editId="0F0EFA16">
+            <wp:extent cx="5400040" cy="1929130"/>
+            <wp:effectExtent l="0" t="0" r="0" b="0"/>
+            <wp:docPr id="2" name="Imagen 2"/>
+            <wp:cNvGraphicFramePr>
+              <a:graphicFrameLocks xmlns:a="http://schemas.openxmlformats.org/drawingml/2006/main" noChangeAspect="1"/>
+            </wp:cNvGraphicFramePr>
+            <a:graphic xmlns:a="http://schemas.openxmlformats.org/drawingml/2006/main">
+              <a:graphicData uri="http://schemas.openxmlformats.org/drawingml/2006/picture">
+                <pic:pic xmlns:pic="http://schemas.openxmlformats.org/drawingml/2006/picture">
+                  <pic:nvPicPr>
+                    <pic:cNvPr id="1" name=""/>
+                    <pic:cNvPicPr/>
+                  </pic:nvPicPr>
+                  <pic:blipFill>
+                    <a:blip r:embed="rId8"/>
+                    <a:stretch>
+                      <a:fillRect/>
+                    </a:stretch>
+                  </pic:blipFill>
+                  <pic:spPr>
+                    <a:xfrm>
+                      <a:off x="0" y="0"/>
+                      <a:ext cx="5400040" cy="1929130"/>
+                    </a:xfrm>
+                    <a:prstGeom prst="rect">
+                      <a:avLst/>
+                    </a:prstGeom>
+                  </pic:spPr>
+                </pic:pic>
+              </a:graphicData>
+            </a:graphic>
+          </wp:inline>
+        </w:drawing>
+      </w:r>
+    </w:p>
+    <w:p>
+      <w:pPr>
         <w:pStyle w:val="Prrafodelista"/>
         <w:numPr>
           <w:ilvl w:val="0"/>
@@ -550,6 +791,63 @@
         </w:rPr>
         <w:t>Protagonistas.html</w:t>
       </w:r>
+      <w:r>
+        <w:rPr>
+          <w:b/>
+          <w:lang w:val="es-ES"/>
+        </w:rPr>
+        <w:t>:</w:t>
+      </w:r>
+    </w:p>
+    <w:p>
+      <w:pPr>
+        <w:ind w:left="1275"/>
+        <w:rPr>
+          <w:b/>
+          <w:lang w:val="es-ES"/>
+        </w:rPr>
+      </w:pPr>
+      <w:r>
+        <w:rPr>
+          <w:noProof/>
+          <w:lang w:val="es-ES" w:eastAsia="es-ES"/>
+        </w:rPr>
+        <w:drawing>
+          <wp:inline distT="0" distB="0" distL="0" distR="0" wp14:anchorId="13932D71" wp14:editId="3CFA17BD">
+            <wp:extent cx="5400040" cy="1925320"/>
+            <wp:effectExtent l="0" t="0" r="0" b="0"/>
+            <wp:docPr id="3" name="Imagen 3"/>
+            <wp:cNvGraphicFramePr>
+              <a:graphicFrameLocks xmlns:a="http://schemas.openxmlformats.org/drawingml/2006/main" noChangeAspect="1"/>
+            </wp:cNvGraphicFramePr>
+            <a:graphic xmlns:a="http://schemas.openxmlformats.org/drawingml/2006/main">
+              <a:graphicData uri="http://schemas.openxmlformats.org/drawingml/2006/picture">
+                <pic:pic xmlns:pic="http://schemas.openxmlformats.org/drawingml/2006/picture">
+                  <pic:nvPicPr>
+                    <pic:cNvPr id="1" name=""/>
+                    <pic:cNvPicPr/>
+                  </pic:nvPicPr>
+                  <pic:blipFill>
+                    <a:blip r:embed="rId9"/>
+                    <a:stretch>
+                      <a:fillRect/>
+                    </a:stretch>
+                  </pic:blipFill>
+                  <pic:spPr>
+                    <a:xfrm>
+                      <a:off x="0" y="0"/>
+                      <a:ext cx="5400040" cy="1925320"/>
+                    </a:xfrm>
+                    <a:prstGeom prst="rect">
+                      <a:avLst/>
+                    </a:prstGeom>
+                  </pic:spPr>
+                </pic:pic>
+              </a:graphicData>
+            </a:graphic>
+          </wp:inline>
+        </w:drawing>
+      </w:r>
     </w:p>
     <w:p>
       <w:pPr>
@@ -573,6 +871,56 @@
     </w:p>
     <w:p>
       <w:pPr>
+        <w:ind w:left="1275"/>
+        <w:rPr>
+          <w:b/>
+          <w:lang w:val="es-ES"/>
+        </w:rPr>
+      </w:pPr>
+      <w:r>
+        <w:rPr>
+          <w:noProof/>
+          <w:lang w:val="es-ES" w:eastAsia="es-ES"/>
+        </w:rPr>
+        <w:drawing>
+          <wp:inline distT="0" distB="0" distL="0" distR="0" wp14:anchorId="22F0ADA1" wp14:editId="36DAFA73">
+            <wp:extent cx="5400040" cy="1925320"/>
+            <wp:effectExtent l="0" t="0" r="0" b="0"/>
+            <wp:docPr id="5" name="Imagen 5"/>
+            <wp:cNvGraphicFramePr>
+              <a:graphicFrameLocks xmlns:a="http://schemas.openxmlformats.org/drawingml/2006/main" noChangeAspect="1"/>
+            </wp:cNvGraphicFramePr>
+            <a:graphic xmlns:a="http://schemas.openxmlformats.org/drawingml/2006/main">
+              <a:graphicData uri="http://schemas.openxmlformats.org/drawingml/2006/picture">
+                <pic:pic xmlns:pic="http://schemas.openxmlformats.org/drawingml/2006/picture">
+                  <pic:nvPicPr>
+                    <pic:cNvPr id="1" name=""/>
+                    <pic:cNvPicPr/>
+                  </pic:nvPicPr>
+                  <pic:blipFill>
+                    <a:blip r:embed="rId10"/>
+                    <a:stretch>
+                      <a:fillRect/>
+                    </a:stretch>
+                  </pic:blipFill>
+                  <pic:spPr>
+                    <a:xfrm>
+                      <a:off x="0" y="0"/>
+                      <a:ext cx="5400040" cy="1925320"/>
+                    </a:xfrm>
+                    <a:prstGeom prst="rect">
+                      <a:avLst/>
+                    </a:prstGeom>
+                  </pic:spPr>
+                </pic:pic>
+              </a:graphicData>
+            </a:graphic>
+          </wp:inline>
+        </w:drawing>
+      </w:r>
+    </w:p>
+    <w:p>
+      <w:pPr>
         <w:pStyle w:val="Prrafodelista"/>
         <w:numPr>
           <w:ilvl w:val="0"/>
@@ -583,7 +931,6 @@
           <w:lang w:val="es-ES"/>
         </w:rPr>
       </w:pPr>
-      <w:bookmarkStart w:id="0" w:name="_GoBack"/>
       <w:r>
         <w:rPr>
           <w:b/>
@@ -592,7 +939,275 @@
         <w:t>Estilo.css:</w:t>
       </w:r>
     </w:p>
-    <w:bookmarkEnd w:id="0"/>
+    <w:p>
+      <w:pPr>
+        <w:ind w:left="1275"/>
+        <w:rPr>
+          <w:b/>
+          <w:lang w:val="es-ES"/>
+        </w:rPr>
+      </w:pPr>
+      <w:r>
+        <w:rPr>
+          <w:noProof/>
+          <w:lang w:val="es-ES" w:eastAsia="es-ES"/>
+        </w:rPr>
+        <w:drawing>
+          <wp:inline distT="0" distB="0" distL="0" distR="0" wp14:anchorId="62A71D8B" wp14:editId="2B9DB5D9">
+            <wp:extent cx="5400040" cy="1161415"/>
+            <wp:effectExtent l="0" t="0" r="0" b="635"/>
+            <wp:docPr id="6" name="Imagen 6"/>
+            <wp:cNvGraphicFramePr>
+              <a:graphicFrameLocks xmlns:a="http://schemas.openxmlformats.org/drawingml/2006/main" noChangeAspect="1"/>
+            </wp:cNvGraphicFramePr>
+            <a:graphic xmlns:a="http://schemas.openxmlformats.org/drawingml/2006/main">
+              <a:graphicData uri="http://schemas.openxmlformats.org/drawingml/2006/picture">
+                <pic:pic xmlns:pic="http://schemas.openxmlformats.org/drawingml/2006/picture">
+                  <pic:nvPicPr>
+                    <pic:cNvPr id="1" name=""/>
+                    <pic:cNvPicPr/>
+                  </pic:nvPicPr>
+                  <pic:blipFill>
+                    <a:blip r:embed="rId11"/>
+                    <a:stretch>
+                      <a:fillRect/>
+                    </a:stretch>
+                  </pic:blipFill>
+                  <pic:spPr>
+                    <a:xfrm>
+                      <a:off x="0" y="0"/>
+                      <a:ext cx="5400040" cy="1161415"/>
+                    </a:xfrm>
+                    <a:prstGeom prst="rect">
+                      <a:avLst/>
+                    </a:prstGeom>
+                  </pic:spPr>
+                </pic:pic>
+              </a:graphicData>
+            </a:graphic>
+          </wp:inline>
+        </w:drawing>
+      </w:r>
+    </w:p>
+    <w:p>
+      <w:pPr>
+        <w:ind w:left="1275"/>
+        <w:rPr>
+          <w:b/>
+          <w:lang w:val="es-ES"/>
+        </w:rPr>
+      </w:pPr>
+    </w:p>
+    <w:p>
+      <w:pPr>
+        <w:pStyle w:val="Prrafodelista"/>
+        <w:numPr>
+          <w:ilvl w:val="0"/>
+          <w:numId w:val="4"/>
+        </w:numPr>
+        <w:rPr>
+          <w:b/>
+          <w:lang w:val="es-ES"/>
+        </w:rPr>
+      </w:pPr>
+      <w:r>
+        <w:rPr>
+          <w:b/>
+          <w:lang w:val="es-ES"/>
+        </w:rPr>
+        <w:t>Posicionamiento.css:</w:t>
+      </w:r>
+    </w:p>
+    <w:p>
+      <w:pPr>
+        <w:ind w:left="1275"/>
+        <w:rPr>
+          <w:b/>
+          <w:lang w:val="es-ES"/>
+        </w:rPr>
+      </w:pPr>
+      <w:r>
+        <w:rPr>
+          <w:noProof/>
+          <w:lang w:val="es-ES" w:eastAsia="es-ES"/>
+        </w:rPr>
+        <w:drawing>
+          <wp:inline distT="0" distB="0" distL="0" distR="0" wp14:anchorId="5227A702" wp14:editId="6E2AE863">
+            <wp:extent cx="5400040" cy="1153795"/>
+            <wp:effectExtent l="0" t="0" r="0" b="8255"/>
+            <wp:docPr id="7" name="Imagen 7"/>
+            <wp:cNvGraphicFramePr>
+              <a:graphicFrameLocks xmlns:a="http://schemas.openxmlformats.org/drawingml/2006/main" noChangeAspect="1"/>
+            </wp:cNvGraphicFramePr>
+            <a:graphic xmlns:a="http://schemas.openxmlformats.org/drawingml/2006/main">
+              <a:graphicData uri="http://schemas.openxmlformats.org/drawingml/2006/picture">
+                <pic:pic xmlns:pic="http://schemas.openxmlformats.org/drawingml/2006/picture">
+                  <pic:nvPicPr>
+                    <pic:cNvPr id="1" name=""/>
+                    <pic:cNvPicPr/>
+                  </pic:nvPicPr>
+                  <pic:blipFill>
+                    <a:blip r:embed="rId12"/>
+                    <a:stretch>
+                      <a:fillRect/>
+                    </a:stretch>
+                  </pic:blipFill>
+                  <pic:spPr>
+                    <a:xfrm>
+                      <a:off x="0" y="0"/>
+                      <a:ext cx="5400040" cy="1153795"/>
+                    </a:xfrm>
+                    <a:prstGeom prst="rect">
+                      <a:avLst/>
+                    </a:prstGeom>
+                  </pic:spPr>
+                </pic:pic>
+              </a:graphicData>
+            </a:graphic>
+          </wp:inline>
+        </w:drawing>
+      </w:r>
+    </w:p>
+    <w:p>
+      <w:pPr>
+        <w:pStyle w:val="Prrafodelista"/>
+        <w:numPr>
+          <w:ilvl w:val="0"/>
+          <w:numId w:val="4"/>
+        </w:numPr>
+        <w:rPr>
+          <w:b/>
+          <w:lang w:val="es-ES"/>
+        </w:rPr>
+      </w:pPr>
+      <w:r>
+        <w:rPr>
+          <w:b/>
+          <w:lang w:val="es-ES"/>
+        </w:rPr>
+        <w:t>EstiloProtagonistas.css:</w:t>
+      </w:r>
+    </w:p>
+    <w:p>
+      <w:pPr>
+        <w:ind w:left="1275"/>
+        <w:rPr>
+          <w:b/>
+          <w:lang w:val="es-ES"/>
+        </w:rPr>
+      </w:pPr>
+      <w:r>
+        <w:rPr>
+          <w:noProof/>
+          <w:lang w:val="es-ES" w:eastAsia="es-ES"/>
+        </w:rPr>
+        <w:drawing>
+          <wp:inline distT="0" distB="0" distL="0" distR="0" wp14:anchorId="5F125E9F" wp14:editId="4717502A">
+            <wp:extent cx="5400040" cy="1148080"/>
+            <wp:effectExtent l="0" t="0" r="0" b="0"/>
+            <wp:docPr id="8" name="Imagen 8"/>
+            <wp:cNvGraphicFramePr>
+              <a:graphicFrameLocks xmlns:a="http://schemas.openxmlformats.org/drawingml/2006/main" noChangeAspect="1"/>
+            </wp:cNvGraphicFramePr>
+            <a:graphic xmlns:a="http://schemas.openxmlformats.org/drawingml/2006/main">
+              <a:graphicData uri="http://schemas.openxmlformats.org/drawingml/2006/picture">
+                <pic:pic xmlns:pic="http://schemas.openxmlformats.org/drawingml/2006/picture">
+                  <pic:nvPicPr>
+                    <pic:cNvPr id="1" name=""/>
+                    <pic:cNvPicPr/>
+                  </pic:nvPicPr>
+                  <pic:blipFill>
+                    <a:blip r:embed="rId13"/>
+                    <a:stretch>
+                      <a:fillRect/>
+                    </a:stretch>
+                  </pic:blipFill>
+                  <pic:spPr>
+                    <a:xfrm>
+                      <a:off x="0" y="0"/>
+                      <a:ext cx="5400040" cy="1148080"/>
+                    </a:xfrm>
+                    <a:prstGeom prst="rect">
+                      <a:avLst/>
+                    </a:prstGeom>
+                  </pic:spPr>
+                </pic:pic>
+              </a:graphicData>
+            </a:graphic>
+          </wp:inline>
+        </w:drawing>
+      </w:r>
+    </w:p>
+    <w:p>
+      <w:pPr>
+        <w:pStyle w:val="Prrafodelista"/>
+        <w:numPr>
+          <w:ilvl w:val="0"/>
+          <w:numId w:val="4"/>
+        </w:numPr>
+        <w:rPr>
+          <w:b/>
+          <w:lang w:val="es-ES"/>
+        </w:rPr>
+      </w:pPr>
+      <w:r>
+        <w:rPr>
+          <w:b/>
+          <w:lang w:val="es-ES"/>
+        </w:rPr>
+        <w:t>EstiloPremios.css:</w:t>
+      </w:r>
+    </w:p>
+    <w:p>
+      <w:pPr>
+        <w:ind w:left="1275"/>
+        <w:rPr>
+          <w:b/>
+          <w:lang w:val="es-ES"/>
+        </w:rPr>
+      </w:pPr>
+      <w:r>
+        <w:rPr>
+          <w:noProof/>
+          <w:lang w:val="es-ES" w:eastAsia="es-ES"/>
+        </w:rPr>
+        <w:drawing>
+          <wp:inline distT="0" distB="0" distL="0" distR="0" wp14:anchorId="06D628AA" wp14:editId="021F2F78">
+            <wp:extent cx="5400040" cy="1144905"/>
+            <wp:effectExtent l="0" t="0" r="0" b="0"/>
+            <wp:docPr id="9" name="Imagen 9"/>
+            <wp:cNvGraphicFramePr>
+              <a:graphicFrameLocks xmlns:a="http://schemas.openxmlformats.org/drawingml/2006/main" noChangeAspect="1"/>
+            </wp:cNvGraphicFramePr>
+            <a:graphic xmlns:a="http://schemas.openxmlformats.org/drawingml/2006/main">
+              <a:graphicData uri="http://schemas.openxmlformats.org/drawingml/2006/picture">
+                <pic:pic xmlns:pic="http://schemas.openxmlformats.org/drawingml/2006/picture">
+                  <pic:nvPicPr>
+                    <pic:cNvPr id="1" name=""/>
+                    <pic:cNvPicPr/>
+                  </pic:nvPicPr>
+                  <pic:blipFill>
+                    <a:blip r:embed="rId14"/>
+                    <a:stretch>
+                      <a:fillRect/>
+                    </a:stretch>
+                  </pic:blipFill>
+                  <pic:spPr>
+                    <a:xfrm>
+                      <a:off x="0" y="0"/>
+                      <a:ext cx="5400040" cy="1144905"/>
+                    </a:xfrm>
+                    <a:prstGeom prst="rect">
+                      <a:avLst/>
+                    </a:prstGeom>
+                  </pic:spPr>
+                </pic:pic>
+              </a:graphicData>
+            </a:graphic>
+          </wp:inline>
+        </w:drawing>
+      </w:r>
+    </w:p>
     <w:p>
       <w:pPr>
         <w:rPr>
@@ -607,6 +1222,14 @@
         </w:rPr>
         <w:t>Apartado 3: Validación de la Accesibilidad.</w:t>
       </w:r>
+    </w:p>
+    <w:p>
+      <w:pPr>
+        <w:rPr>
+          <w:b/>
+          <w:lang w:val="es-ES"/>
+        </w:rPr>
+      </w:pPr>
     </w:p>
     <w:p>
       <w:pPr>
@@ -631,6 +1254,56 @@
     </w:sectPr>
   </w:body>
 </w:document>
+</file>
+
+<file path=word/endnotes.xml><?xml version="1.0" encoding="utf-8"?>
+<w:endnotes xmlns:wpc="http://schemas.microsoft.com/office/word/2010/wordprocessingCanvas" xmlns:cx="http://schemas.microsoft.com/office/drawing/2014/chartex" xmlns:mc="http://schemas.openxmlformats.org/markup-compatibility/2006" xmlns:o="urn:schemas-microsoft-com:office:office" xmlns:r="http://schemas.openxmlformats.org/officeDocument/2006/relationships" xmlns:m="http://schemas.openxmlformats.org/officeDocument/2006/math" xmlns:v="urn:schemas-microsoft-com:vml" xmlns:wp14="http://schemas.microsoft.com/office/word/2010/wordprocessingDrawing" xmlns:wp="http://schemas.openxmlformats.org/drawingml/2006/wordprocessingDrawing" xmlns:w10="urn:schemas-microsoft-com:office:word" xmlns:w="http://schemas.openxmlformats.org/wordprocessingml/2006/main" xmlns:w14="http://schemas.microsoft.com/office/word/2010/wordml" xmlns:w15="http://schemas.microsoft.com/office/word/2012/wordml" xmlns:w16se="http://schemas.microsoft.com/office/word/2015/wordml/symex" xmlns:wpg="http://schemas.microsoft.com/office/word/2010/wordprocessingGroup" xmlns:wpi="http://schemas.microsoft.com/office/word/2010/wordprocessingInk" xmlns:wne="http://schemas.microsoft.com/office/word/2006/wordml" xmlns:wps="http://schemas.microsoft.com/office/word/2010/wordprocessingShape" mc:Ignorable="w14 w15 w16se wp14">
+  <w:endnote w:type="separator" w:id="-1">
+    <w:p>
+      <w:pPr>
+        <w:spacing w:after="0" w:line="240" w:lineRule="auto"/>
+      </w:pPr>
+      <w:r>
+        <w:separator/>
+      </w:r>
+    </w:p>
+  </w:endnote>
+  <w:endnote w:type="continuationSeparator" w:id="0">
+    <w:p>
+      <w:pPr>
+        <w:spacing w:after="0" w:line="240" w:lineRule="auto"/>
+      </w:pPr>
+      <w:r>
+        <w:continuationSeparator/>
+      </w:r>
+    </w:p>
+  </w:endnote>
+</w:endnotes>
+</file>
+
+<file path=word/footnotes.xml><?xml version="1.0" encoding="utf-8"?>
+<w:footnotes xmlns:wpc="http://schemas.microsoft.com/office/word/2010/wordprocessingCanvas" xmlns:cx="http://schemas.microsoft.com/office/drawing/2014/chartex" xmlns:mc="http://schemas.openxmlformats.org/markup-compatibility/2006" xmlns:o="urn:schemas-microsoft-com:office:office" xmlns:r="http://schemas.openxmlformats.org/officeDocument/2006/relationships" xmlns:m="http://schemas.openxmlformats.org/officeDocument/2006/math" xmlns:v="urn:schemas-microsoft-com:vml" xmlns:wp14="http://schemas.microsoft.com/office/word/2010/wordprocessingDrawing" xmlns:wp="http://schemas.openxmlformats.org/drawingml/2006/wordprocessingDrawing" xmlns:w10="urn:schemas-microsoft-com:office:word" xmlns:w="http://schemas.openxmlformats.org/wordprocessingml/2006/main" xmlns:w14="http://schemas.microsoft.com/office/word/2010/wordml" xmlns:w15="http://schemas.microsoft.com/office/word/2012/wordml" xmlns:w16se="http://schemas.microsoft.com/office/word/2015/wordml/symex" xmlns:wpg="http://schemas.microsoft.com/office/word/2010/wordprocessingGroup" xmlns:wpi="http://schemas.microsoft.com/office/word/2010/wordprocessingInk" xmlns:wne="http://schemas.microsoft.com/office/word/2006/wordml" xmlns:wps="http://schemas.microsoft.com/office/word/2010/wordprocessingShape" mc:Ignorable="w14 w15 w16se wp14">
+  <w:footnote w:type="separator" w:id="-1">
+    <w:p>
+      <w:pPr>
+        <w:spacing w:after="0" w:line="240" w:lineRule="auto"/>
+      </w:pPr>
+      <w:r>
+        <w:separator/>
+      </w:r>
+    </w:p>
+  </w:footnote>
+  <w:footnote w:type="continuationSeparator" w:id="0">
+    <w:p>
+      <w:pPr>
+        <w:spacing w:after="0" w:line="240" w:lineRule="auto"/>
+      </w:pPr>
+      <w:r>
+        <w:continuationSeparator/>
+      </w:r>
+    </w:p>
+  </w:footnote>
+</w:footnotes>
 </file>
 
 <file path=word/numbering.xml><?xml version="1.0" encoding="utf-8"?>
@@ -1444,6 +2117,56 @@
       <w:contextualSpacing/>
     </w:pPr>
   </w:style>
+  <w:style w:type="paragraph" w:styleId="Encabezado">
+    <w:name w:val="header"/>
+    <w:basedOn w:val="Normal"/>
+    <w:link w:val="EncabezadoCar"/>
+    <w:uiPriority w:val="99"/>
+    <w:unhideWhenUsed/>
+    <w:rsid w:val="00836B52"/>
+    <w:pPr>
+      <w:tabs>
+        <w:tab w:val="center" w:pos="4252"/>
+        <w:tab w:val="right" w:pos="8504"/>
+      </w:tabs>
+      <w:spacing w:after="0" w:line="240" w:lineRule="auto"/>
+    </w:pPr>
+  </w:style>
+  <w:style w:type="character" w:customStyle="1" w:styleId="EncabezadoCar">
+    <w:name w:val="Encabezado Car"/>
+    <w:basedOn w:val="Fuentedeprrafopredeter"/>
+    <w:link w:val="Encabezado"/>
+    <w:uiPriority w:val="99"/>
+    <w:rsid w:val="00836B52"/>
+    <w:rPr>
+      <w:lang w:val="en-US"/>
+    </w:rPr>
+  </w:style>
+  <w:style w:type="paragraph" w:styleId="Piedepgina">
+    <w:name w:val="footer"/>
+    <w:basedOn w:val="Normal"/>
+    <w:link w:val="PiedepginaCar"/>
+    <w:uiPriority w:val="99"/>
+    <w:unhideWhenUsed/>
+    <w:rsid w:val="00836B52"/>
+    <w:pPr>
+      <w:tabs>
+        <w:tab w:val="center" w:pos="4252"/>
+        <w:tab w:val="right" w:pos="8504"/>
+      </w:tabs>
+      <w:spacing w:after="0" w:line="240" w:lineRule="auto"/>
+    </w:pPr>
+  </w:style>
+  <w:style w:type="character" w:customStyle="1" w:styleId="PiedepginaCar">
+    <w:name w:val="Pie de página Car"/>
+    <w:basedOn w:val="Fuentedeprrafopredeter"/>
+    <w:link w:val="Piedepgina"/>
+    <w:uiPriority w:val="99"/>
+    <w:rsid w:val="00836B52"/>
+    <w:rPr>
+      <w:lang w:val="en-US"/>
+    </w:rPr>
+  </w:style>
 </w:styles>
 </file>
 

</xml_diff>